<commit_message>
added some more to analysis
</commit_message>
<xml_diff>
--- a/Laylaa's Analysis.docx
+++ b/Laylaa's Analysis.docx
@@ -574,6 +574,46 @@
           <w:szCs w:val="24"/>
         </w:rPr>
         <w:t>The above figure further negates the assumption that crime rate for stealing was higher in winter.</w:t>
+      </w:r>
+      <w:r>
+        <w:rPr>
+          <w:rFonts w:ascii="Times New Roman" w:hAnsi="Times New Roman" w:cs="Times New Roman"/>
+          <w:sz w:val="24"/>
+          <w:szCs w:val="24"/>
+        </w:rPr>
+        <w:t xml:space="preserve"> Further statistical analysis still has to be run in order to run if th</w:t>
+      </w:r>
+      <w:r>
+        <w:rPr>
+          <w:rFonts w:ascii="Times New Roman" w:hAnsi="Times New Roman" w:cs="Times New Roman"/>
+          <w:sz w:val="24"/>
+          <w:szCs w:val="24"/>
+        </w:rPr>
+        <w:t>is difference does hold any significance but, because it is irrelevant to the</w:t>
+      </w:r>
+      <w:r>
+        <w:rPr>
+          <w:rFonts w:ascii="Times New Roman" w:hAnsi="Times New Roman" w:cs="Times New Roman"/>
+          <w:sz w:val="24"/>
+          <w:szCs w:val="24"/>
+        </w:rPr>
+        <w:t xml:space="preserve"> assumption which was just to determine if the ‘</w:t>
+      </w:r>
+      <w:r>
+        <w:rPr>
+          <w:rFonts w:ascii="Times New Roman" w:hAnsi="Times New Roman" w:cs="Times New Roman"/>
+          <w:sz w:val="24"/>
+          <w:szCs w:val="24"/>
+        </w:rPr>
+        <w:t>stealing(larceny/theft) by young males during the “Winter” months</w:t>
+      </w:r>
+      <w:r>
+        <w:rPr>
+          <w:rFonts w:ascii="Times New Roman" w:hAnsi="Times New Roman" w:cs="Times New Roman"/>
+          <w:sz w:val="24"/>
+          <w:szCs w:val="24"/>
+        </w:rPr>
+        <w:t>’ holds true.</w:t>
       </w:r>
       <w:bookmarkStart w:id="0" w:name="_GoBack"/>
       <w:bookmarkEnd w:id="0"/>

</xml_diff>